<commit_message>
Testprojekt für I2C funktioniert bei mir so nicht. Fehler in der TI Libary. Möglicherweise auch IDE Fehler
</commit_message>
<xml_diff>
--- a/Projektidee.docx
+++ b/Projektidee.docx
@@ -7,12 +7,14 @@
         <w:spacing w:after="0" w:line="240" w:lineRule="auto"/>
         <w:rPr>
           <w:rFonts w:ascii="Calibri" w:eastAsia="Times New Roman" w:hAnsi="Calibri" w:cs="Times New Roman"/>
-          <w:lang w:eastAsia="de-DE"/>
-        </w:rPr>
-      </w:pPr>
-      <w:r>
-        <w:rPr>
-          <w:rFonts w:ascii="Calibri" w:eastAsia="Times New Roman" w:hAnsi="Calibri" w:cs="Times New Roman"/>
+          <w:b/>
+          <w:lang w:eastAsia="de-DE"/>
+        </w:rPr>
+      </w:pPr>
+      <w:r>
+        <w:rPr>
+          <w:rFonts w:ascii="Calibri" w:eastAsia="Times New Roman" w:hAnsi="Calibri" w:cs="Times New Roman"/>
+          <w:b/>
           <w:lang w:eastAsia="de-DE"/>
         </w:rPr>
         <w:t>Fragen:</w:t>
@@ -44,9 +46,7 @@
         <w:ind w:left="540"/>
         <w:textAlignment w:val="center"/>
         <w:rPr>
-          <w:rFonts w:ascii="Times New Roman" w:eastAsia="Times New Roman" w:hAnsi="Times New Roman" w:cs="Times New Roman"/>
-          <w:sz w:val="24"/>
-          <w:szCs w:val="24"/>
+          <w:rFonts w:ascii="Calibri" w:eastAsia="Times New Roman" w:hAnsi="Calibri" w:cs="Times New Roman"/>
           <w:lang w:eastAsia="de-DE"/>
         </w:rPr>
       </w:pPr>
@@ -60,19 +60,24 @@
     </w:p>
     <w:p>
       <w:pPr>
+        <w:numPr>
+          <w:ilvl w:val="0"/>
+          <w:numId w:val="1"/>
+        </w:numPr>
         <w:spacing w:after="0" w:line="240" w:lineRule="auto"/>
         <w:ind w:left="540"/>
-        <w:rPr>
-          <w:rFonts w:ascii="Calibri" w:eastAsia="Times New Roman" w:hAnsi="Calibri" w:cs="Times New Roman"/>
-          <w:lang w:eastAsia="de-DE"/>
-        </w:rPr>
-      </w:pPr>
-      <w:r>
-        <w:rPr>
-          <w:rFonts w:ascii="Calibri" w:eastAsia="Times New Roman" w:hAnsi="Calibri" w:cs="Times New Roman"/>
-          <w:lang w:eastAsia="de-DE"/>
-        </w:rPr>
-        <w:t> </w:t>
+        <w:textAlignment w:val="center"/>
+        <w:rPr>
+          <w:rFonts w:ascii="Calibri" w:eastAsia="Times New Roman" w:hAnsi="Calibri" w:cs="Times New Roman"/>
+          <w:lang w:eastAsia="de-DE"/>
+        </w:rPr>
+      </w:pPr>
+      <w:r>
+        <w:rPr>
+          <w:rFonts w:ascii="Calibri" w:eastAsia="Times New Roman" w:hAnsi="Calibri" w:cs="Times New Roman"/>
+          <w:lang w:eastAsia="de-DE"/>
+        </w:rPr>
+        <w:t xml:space="preserve">Absicherung von dem Protokoll </w:t>
       </w:r>
     </w:p>
     <w:p>
@@ -171,7 +176,16 @@
           <w:rFonts w:ascii="Calibri" w:eastAsia="Times New Roman" w:hAnsi="Calibri" w:cs="Times New Roman"/>
           <w:lang w:eastAsia="de-DE"/>
         </w:rPr>
-        <w:t xml:space="preserve">Wird in C Geschrieben </w:t>
+        <w:t xml:space="preserve">Wird </w:t>
+      </w:r>
+      <w:bookmarkStart w:id="0" w:name="_GoBack"/>
+      <w:bookmarkEnd w:id="0"/>
+      <w:r>
+        <w:rPr>
+          <w:rFonts w:ascii="Calibri" w:eastAsia="Times New Roman" w:hAnsi="Calibri" w:cs="Times New Roman"/>
+          <w:lang w:eastAsia="de-DE"/>
+        </w:rPr>
+        <w:t xml:space="preserve">in C Geschrieben </w:t>
       </w:r>
     </w:p>
     <w:p>
@@ -267,7 +281,23 @@
           <w:rFonts w:ascii="Calibri" w:eastAsia="Times New Roman" w:hAnsi="Calibri" w:cs="Times New Roman"/>
           <w:lang w:eastAsia="de-DE"/>
         </w:rPr>
-        <w:t xml:space="preserve">Verwaltet ein Zigbee Modul als Empfänger </w:t>
+        <w:t xml:space="preserve">Verwaltet ein </w:t>
+      </w:r>
+      <w:proofErr w:type="spellStart"/>
+      <w:r>
+        <w:rPr>
+          <w:rFonts w:ascii="Calibri" w:eastAsia="Times New Roman" w:hAnsi="Calibri" w:cs="Times New Roman"/>
+          <w:lang w:eastAsia="de-DE"/>
+        </w:rPr>
+        <w:t>Zigbee</w:t>
+      </w:r>
+      <w:proofErr w:type="spellEnd"/>
+      <w:r>
+        <w:rPr>
+          <w:rFonts w:ascii="Calibri" w:eastAsia="Times New Roman" w:hAnsi="Calibri" w:cs="Times New Roman"/>
+          <w:lang w:eastAsia="de-DE"/>
+        </w:rPr>
+        <w:t xml:space="preserve"> Modul als Empfänger </w:t>
       </w:r>
     </w:p>
     <w:p>
@@ -291,7 +321,23 @@
           <w:rFonts w:ascii="Calibri" w:eastAsia="Times New Roman" w:hAnsi="Calibri" w:cs="Times New Roman"/>
           <w:lang w:eastAsia="de-DE"/>
         </w:rPr>
-        <w:t xml:space="preserve">4 Zigbee USB Module für die Entwicklung am Server </w:t>
+        <w:t xml:space="preserve">4 </w:t>
+      </w:r>
+      <w:proofErr w:type="spellStart"/>
+      <w:r>
+        <w:rPr>
+          <w:rFonts w:ascii="Calibri" w:eastAsia="Times New Roman" w:hAnsi="Calibri" w:cs="Times New Roman"/>
+          <w:lang w:eastAsia="de-DE"/>
+        </w:rPr>
+        <w:t>Zigbee</w:t>
+      </w:r>
+      <w:proofErr w:type="spellEnd"/>
+      <w:r>
+        <w:rPr>
+          <w:rFonts w:ascii="Calibri" w:eastAsia="Times New Roman" w:hAnsi="Calibri" w:cs="Times New Roman"/>
+          <w:lang w:eastAsia="de-DE"/>
+        </w:rPr>
+        <w:t xml:space="preserve"> USB Module für die Entwicklung am Server </w:t>
       </w:r>
     </w:p>
     <w:p>
@@ -437,8 +483,6 @@
         </w:rPr>
         <w:t>ion, welche Baudrate usw. (Für I</w:t>
       </w:r>
-      <w:bookmarkStart w:id="0" w:name="_GoBack"/>
-      <w:bookmarkEnd w:id="0"/>
       <w:r>
         <w:rPr>
           <w:rFonts w:ascii="Calibri" w:eastAsia="Times New Roman" w:hAnsi="Calibri" w:cs="Times New Roman"/>
@@ -619,6 +663,7 @@
           <w:lang w:eastAsia="de-DE"/>
         </w:rPr>
       </w:pPr>
+      <w:proofErr w:type="spellStart"/>
       <w:r>
         <w:rPr>
           <w:rFonts w:ascii="Calibri" w:eastAsia="Times New Roman" w:hAnsi="Calibri" w:cs="Times New Roman"/>
@@ -628,6 +673,7 @@
         </w:rPr>
         <w:t>AlienSocke</w:t>
       </w:r>
+      <w:proofErr w:type="spellEnd"/>
       <w:r>
         <w:rPr>
           <w:rFonts w:ascii="Calibri" w:eastAsia="Times New Roman" w:hAnsi="Calibri" w:cs="Times New Roman"/>
@@ -650,7 +696,23 @@
           <w:rFonts w:ascii="Calibri" w:eastAsia="Times New Roman" w:hAnsi="Calibri" w:cs="Times New Roman"/>
           <w:lang w:eastAsia="de-DE"/>
         </w:rPr>
-        <w:t xml:space="preserve">Alle ca. 500 ms wir eine "Hallo ich bin noch da (Mac Adresse)" Paket versendet </w:t>
+        <w:t xml:space="preserve">Alle ca. 500 </w:t>
+      </w:r>
+      <w:proofErr w:type="spellStart"/>
+      <w:r>
+        <w:rPr>
+          <w:rFonts w:ascii="Calibri" w:eastAsia="Times New Roman" w:hAnsi="Calibri" w:cs="Times New Roman"/>
+          <w:lang w:eastAsia="de-DE"/>
+        </w:rPr>
+        <w:t>ms</w:t>
+      </w:r>
+      <w:proofErr w:type="spellEnd"/>
+      <w:r>
+        <w:rPr>
+          <w:rFonts w:ascii="Calibri" w:eastAsia="Times New Roman" w:hAnsi="Calibri" w:cs="Times New Roman"/>
+          <w:lang w:eastAsia="de-DE"/>
+        </w:rPr>
+        <w:t xml:space="preserve"> wir eine "Hallo ich bin noch da (Mac Adresse)" Paket versendet </w:t>
       </w:r>
     </w:p>
     <w:p>
@@ -703,14 +765,62 @@
           <w:rFonts w:ascii="Calibri" w:eastAsia="Times New Roman" w:hAnsi="Calibri" w:cs="Times New Roman"/>
           <w:lang w:eastAsia="de-DE"/>
         </w:rPr>
-        <w:t xml:space="preserve">Beim Start alle 500ms Hardbeat </w:t>
-      </w:r>
-      <w:r>
-        <w:rPr>
-          <w:rFonts w:ascii="Calibri" w:eastAsia="Times New Roman" w:hAnsi="Calibri" w:cs="Times New Roman"/>
-          <w:lang w:eastAsia="de-DE"/>
-        </w:rPr>
-        <w:t xml:space="preserve">(10 Sek lang) danach alle 5 Sekunden den Hardbeat. Ist man am Server eingeloggt, so wird die Hardbeat Zeit auf 5 Sek gestellt.  </w:t>
+        <w:t xml:space="preserve">Beim Start alle 500ms </w:t>
+      </w:r>
+      <w:proofErr w:type="spellStart"/>
+      <w:r>
+        <w:rPr>
+          <w:rFonts w:ascii="Calibri" w:eastAsia="Times New Roman" w:hAnsi="Calibri" w:cs="Times New Roman"/>
+          <w:lang w:eastAsia="de-DE"/>
+        </w:rPr>
+        <w:t>Hardbeat</w:t>
+      </w:r>
+      <w:proofErr w:type="spellEnd"/>
+      <w:r>
+        <w:rPr>
+          <w:rFonts w:ascii="Calibri" w:eastAsia="Times New Roman" w:hAnsi="Calibri" w:cs="Times New Roman"/>
+          <w:lang w:eastAsia="de-DE"/>
+        </w:rPr>
+        <w:t xml:space="preserve"> </w:t>
+      </w:r>
+      <w:r>
+        <w:rPr>
+          <w:rFonts w:ascii="Calibri" w:eastAsia="Times New Roman" w:hAnsi="Calibri" w:cs="Times New Roman"/>
+          <w:lang w:eastAsia="de-DE"/>
+        </w:rPr>
+        <w:t xml:space="preserve">(10 Sek lang) danach alle 5 Sekunden den </w:t>
+      </w:r>
+      <w:proofErr w:type="spellStart"/>
+      <w:r>
+        <w:rPr>
+          <w:rFonts w:ascii="Calibri" w:eastAsia="Times New Roman" w:hAnsi="Calibri" w:cs="Times New Roman"/>
+          <w:lang w:eastAsia="de-DE"/>
+        </w:rPr>
+        <w:t>Hardbeat</w:t>
+      </w:r>
+      <w:proofErr w:type="spellEnd"/>
+      <w:r>
+        <w:rPr>
+          <w:rFonts w:ascii="Calibri" w:eastAsia="Times New Roman" w:hAnsi="Calibri" w:cs="Times New Roman"/>
+          <w:lang w:eastAsia="de-DE"/>
+        </w:rPr>
+        <w:t xml:space="preserve">. Ist man am Server eingeloggt, so wird die </w:t>
+      </w:r>
+      <w:proofErr w:type="spellStart"/>
+      <w:r>
+        <w:rPr>
+          <w:rFonts w:ascii="Calibri" w:eastAsia="Times New Roman" w:hAnsi="Calibri" w:cs="Times New Roman"/>
+          <w:lang w:eastAsia="de-DE"/>
+        </w:rPr>
+        <w:t>Hardbeat</w:t>
+      </w:r>
+      <w:proofErr w:type="spellEnd"/>
+      <w:r>
+        <w:rPr>
+          <w:rFonts w:ascii="Calibri" w:eastAsia="Times New Roman" w:hAnsi="Calibri" w:cs="Times New Roman"/>
+          <w:lang w:eastAsia="de-DE"/>
+        </w:rPr>
+        <w:t xml:space="preserve"> Zeit auf 5 Sek gestellt.  </w:t>
       </w:r>
     </w:p>
     <w:p>
@@ -823,7 +933,23 @@
           <w:rFonts w:ascii="Calibri" w:eastAsia="Times New Roman" w:hAnsi="Calibri" w:cs="Times New Roman"/>
           <w:lang w:eastAsia="de-DE"/>
         </w:rPr>
-        <w:t xml:space="preserve"> (5ms) der Slave probiert es bis 200 ms erneut. Erfolgt keine erfolgreiche Versendung des Pakets, so wird das Senden gestoppt und ein technisches Feh</w:t>
+        <w:t xml:space="preserve"> (5ms) der Slave probiert es bis 200 </w:t>
+      </w:r>
+      <w:proofErr w:type="spellStart"/>
+      <w:r>
+        <w:rPr>
+          <w:rFonts w:ascii="Calibri" w:eastAsia="Times New Roman" w:hAnsi="Calibri" w:cs="Times New Roman"/>
+          <w:lang w:eastAsia="de-DE"/>
+        </w:rPr>
+        <w:t>ms</w:t>
+      </w:r>
+      <w:proofErr w:type="spellEnd"/>
+      <w:r>
+        <w:rPr>
+          <w:rFonts w:ascii="Calibri" w:eastAsia="Times New Roman" w:hAnsi="Calibri" w:cs="Times New Roman"/>
+          <w:lang w:eastAsia="de-DE"/>
+        </w:rPr>
+        <w:t xml:space="preserve"> erneut. Erfolgt keine erfolgreiche Versendung des Pakets, so wird das Senden gestoppt und ein technisches Feh</w:t>
       </w:r>
       <w:r>
         <w:rPr>
@@ -851,7 +977,23 @@
           <w:rFonts w:ascii="Calibri" w:eastAsia="Times New Roman" w:hAnsi="Calibri" w:cs="Times New Roman"/>
           <w:lang w:eastAsia="de-DE"/>
         </w:rPr>
-        <w:t xml:space="preserve">, Moving Head Blinkt Rot), zugleich zeigt der Slave auf seiner Status LED </w:t>
+        <w:t xml:space="preserve">, </w:t>
+      </w:r>
+      <w:proofErr w:type="spellStart"/>
+      <w:r>
+        <w:rPr>
+          <w:rFonts w:ascii="Calibri" w:eastAsia="Times New Roman" w:hAnsi="Calibri" w:cs="Times New Roman"/>
+          <w:lang w:eastAsia="de-DE"/>
+        </w:rPr>
+        <w:t>Moving</w:t>
+      </w:r>
+      <w:proofErr w:type="spellEnd"/>
+      <w:r>
+        <w:rPr>
+          <w:rFonts w:ascii="Calibri" w:eastAsia="Times New Roman" w:hAnsi="Calibri" w:cs="Times New Roman"/>
+          <w:lang w:eastAsia="de-DE"/>
+        </w:rPr>
+        <w:t xml:space="preserve"> Head Blinkt Rot), zugleich zeigt der Slave auf seiner Status LED </w:t>
       </w:r>
       <w:r>
         <w:rPr>
@@ -906,7 +1048,23 @@
           <w:rFonts w:ascii="Calibri" w:eastAsia="Times New Roman" w:hAnsi="Calibri" w:cs="Times New Roman"/>
           <w:lang w:eastAsia="de-DE"/>
         </w:rPr>
-        <w:t>in Shutdown Paket geschickt.  (</w:t>
+        <w:t xml:space="preserve">in </w:t>
+      </w:r>
+      <w:proofErr w:type="spellStart"/>
+      <w:r>
+        <w:rPr>
+          <w:rFonts w:ascii="Calibri" w:eastAsia="Times New Roman" w:hAnsi="Calibri" w:cs="Times New Roman"/>
+          <w:lang w:eastAsia="de-DE"/>
+        </w:rPr>
+        <w:t>Shutdown</w:t>
+      </w:r>
+      <w:proofErr w:type="spellEnd"/>
+      <w:r>
+        <w:rPr>
+          <w:rFonts w:ascii="Calibri" w:eastAsia="Times New Roman" w:hAnsi="Calibri" w:cs="Times New Roman"/>
+          <w:lang w:eastAsia="de-DE"/>
+        </w:rPr>
+        <w:t xml:space="preserve"> Paket geschickt.  (</w:t>
       </w:r>
       <w:r>
         <w:rPr>
@@ -961,12 +1119,21 @@
           <w:lang w:eastAsia="de-DE"/>
         </w:rPr>
       </w:pPr>
-      <w:r>
-        <w:rPr>
-          <w:rFonts w:ascii="Calibri" w:eastAsia="Times New Roman" w:hAnsi="Calibri" w:cs="Times New Roman"/>
-          <w:lang w:eastAsia="de-DE"/>
-        </w:rPr>
-        <w:t>AlienSocke hat min 3 Leds die den Status des Spielers anzeigen (Grün = Mitspieler, Rot = anmelden nicht möglich)</w:t>
+      <w:proofErr w:type="spellStart"/>
+      <w:r>
+        <w:rPr>
+          <w:rFonts w:ascii="Calibri" w:eastAsia="Times New Roman" w:hAnsi="Calibri" w:cs="Times New Roman"/>
+          <w:lang w:eastAsia="de-DE"/>
+        </w:rPr>
+        <w:t>AlienSocke</w:t>
+      </w:r>
+      <w:proofErr w:type="spellEnd"/>
+      <w:r>
+        <w:rPr>
+          <w:rFonts w:ascii="Calibri" w:eastAsia="Times New Roman" w:hAnsi="Calibri" w:cs="Times New Roman"/>
+          <w:lang w:eastAsia="de-DE"/>
+        </w:rPr>
+        <w:t xml:space="preserve"> hat min 3 Leds die den Status des Spielers anzeigen (Grün = Mitspieler, Rot = anmelden nicht möglich)</w:t>
       </w:r>
     </w:p>
     <w:p>
@@ -1098,12 +1265,21 @@
           <w:lang w:eastAsia="de-DE"/>
         </w:rPr>
       </w:pPr>
-      <w:r>
-        <w:rPr>
-          <w:rFonts w:ascii="Calibri" w:eastAsia="Times New Roman" w:hAnsi="Calibri" w:cs="Times New Roman"/>
-          <w:lang w:eastAsia="de-DE"/>
-        </w:rPr>
-        <w:t xml:space="preserve">Zigbee Sender die am Bein angebracht werden </w:t>
+      <w:proofErr w:type="spellStart"/>
+      <w:r>
+        <w:rPr>
+          <w:rFonts w:ascii="Calibri" w:eastAsia="Times New Roman" w:hAnsi="Calibri" w:cs="Times New Roman"/>
+          <w:lang w:eastAsia="de-DE"/>
+        </w:rPr>
+        <w:t>Zigbee</w:t>
+      </w:r>
+      <w:proofErr w:type="spellEnd"/>
+      <w:r>
+        <w:rPr>
+          <w:rFonts w:ascii="Calibri" w:eastAsia="Times New Roman" w:hAnsi="Calibri" w:cs="Times New Roman"/>
+          <w:lang w:eastAsia="de-DE"/>
+        </w:rPr>
+        <w:t xml:space="preserve"> Sender die am Bein angebracht werden </w:t>
       </w:r>
     </w:p>
     <w:p>
@@ -1151,7 +1327,23 @@
           <w:rFonts w:ascii="Calibri" w:eastAsia="Times New Roman" w:hAnsi="Calibri" w:cs="Times New Roman"/>
           <w:lang w:eastAsia="de-DE"/>
         </w:rPr>
-        <w:t xml:space="preserve">Die Zigbee Module sprechen mit den Gyrosensoren und diese werden dann Versendet </w:t>
+        <w:t xml:space="preserve">Die </w:t>
+      </w:r>
+      <w:proofErr w:type="spellStart"/>
+      <w:r>
+        <w:rPr>
+          <w:rFonts w:ascii="Calibri" w:eastAsia="Times New Roman" w:hAnsi="Calibri" w:cs="Times New Roman"/>
+          <w:lang w:eastAsia="de-DE"/>
+        </w:rPr>
+        <w:t>Zigbee</w:t>
+      </w:r>
+      <w:proofErr w:type="spellEnd"/>
+      <w:r>
+        <w:rPr>
+          <w:rFonts w:ascii="Calibri" w:eastAsia="Times New Roman" w:hAnsi="Calibri" w:cs="Times New Roman"/>
+          <w:lang w:eastAsia="de-DE"/>
+        </w:rPr>
+        <w:t xml:space="preserve"> Module sprechen mit den Gyrosensoren und diese werden dann Versendet </w:t>
       </w:r>
     </w:p>
     <w:p>
@@ -1305,7 +1497,48 @@
           <w:rFonts w:ascii="Calibri" w:eastAsia="Times New Roman" w:hAnsi="Calibri" w:cs="Times New Roman"/>
           <w:lang w:val="en-US" w:eastAsia="de-DE"/>
         </w:rPr>
-        <w:t xml:space="preserve">5 x IEEE 802.15.4 Module mit µController ( Ti Mac IEEE 802.15.4) </w:t>
+        <w:t xml:space="preserve">5 x IEEE 802.15.4 Module </w:t>
+      </w:r>
+      <w:proofErr w:type="spellStart"/>
+      <w:r>
+        <w:rPr>
+          <w:rFonts w:ascii="Calibri" w:eastAsia="Times New Roman" w:hAnsi="Calibri" w:cs="Times New Roman"/>
+          <w:lang w:val="en-US" w:eastAsia="de-DE"/>
+        </w:rPr>
+        <w:t>mit</w:t>
+      </w:r>
+      <w:proofErr w:type="spellEnd"/>
+      <w:r>
+        <w:rPr>
+          <w:rFonts w:ascii="Calibri" w:eastAsia="Times New Roman" w:hAnsi="Calibri" w:cs="Times New Roman"/>
+          <w:lang w:val="en-US" w:eastAsia="de-DE"/>
+        </w:rPr>
+        <w:t xml:space="preserve"> µController </w:t>
+      </w:r>
+      <w:proofErr w:type="gramStart"/>
+      <w:r>
+        <w:rPr>
+          <w:rFonts w:ascii="Calibri" w:eastAsia="Times New Roman" w:hAnsi="Calibri" w:cs="Times New Roman"/>
+          <w:lang w:val="en-US" w:eastAsia="de-DE"/>
+        </w:rPr>
+        <w:t xml:space="preserve">( </w:t>
+      </w:r>
+      <w:proofErr w:type="spellStart"/>
+      <w:r>
+        <w:rPr>
+          <w:rFonts w:ascii="Calibri" w:eastAsia="Times New Roman" w:hAnsi="Calibri" w:cs="Times New Roman"/>
+          <w:lang w:val="en-US" w:eastAsia="de-DE"/>
+        </w:rPr>
+        <w:t>Ti</w:t>
+      </w:r>
+      <w:proofErr w:type="spellEnd"/>
+      <w:proofErr w:type="gramEnd"/>
+      <w:r>
+        <w:rPr>
+          <w:rFonts w:ascii="Calibri" w:eastAsia="Times New Roman" w:hAnsi="Calibri" w:cs="Times New Roman"/>
+          <w:lang w:val="en-US" w:eastAsia="de-DE"/>
+        </w:rPr>
+        <w:t xml:space="preserve"> Mac IEEE 802.15.4) </w:t>
       </w:r>
     </w:p>
     <w:p>
@@ -1322,7 +1555,23 @@
           <w:rFonts w:ascii="Calibri" w:eastAsia="Times New Roman" w:hAnsi="Calibri" w:cs="Times New Roman"/>
           <w:lang w:eastAsia="de-DE"/>
         </w:rPr>
-        <w:t>4x Gyro Sensor (Auslesen mit I2C oder SPI oder Seriell)</w:t>
+        <w:t xml:space="preserve">4x </w:t>
+      </w:r>
+      <w:proofErr w:type="spellStart"/>
+      <w:r>
+        <w:rPr>
+          <w:rFonts w:ascii="Calibri" w:eastAsia="Times New Roman" w:hAnsi="Calibri" w:cs="Times New Roman"/>
+          <w:lang w:eastAsia="de-DE"/>
+        </w:rPr>
+        <w:t>Gyro</w:t>
+      </w:r>
+      <w:proofErr w:type="spellEnd"/>
+      <w:r>
+        <w:rPr>
+          <w:rFonts w:ascii="Calibri" w:eastAsia="Times New Roman" w:hAnsi="Calibri" w:cs="Times New Roman"/>
+          <w:lang w:eastAsia="de-DE"/>
+        </w:rPr>
+        <w:t xml:space="preserve"> Sensor (Auslesen mit I2C oder SPI oder Seriell)</w:t>
       </w:r>
     </w:p>
     <w:p>
@@ -2762,63 +3011,18 @@
   </w:num>
   <w:num w:numId="5">
     <w:abstractNumId w:val="7"/>
-    <w:lvlOverride w:ilvl="0"/>
-    <w:lvlOverride w:ilvl="1"/>
-    <w:lvlOverride w:ilvl="2"/>
-    <w:lvlOverride w:ilvl="3"/>
-    <w:lvlOverride w:ilvl="4"/>
-    <w:lvlOverride w:ilvl="5"/>
-    <w:lvlOverride w:ilvl="6"/>
-    <w:lvlOverride w:ilvl="7"/>
-    <w:lvlOverride w:ilvl="8"/>
   </w:num>
   <w:num w:numId="6">
     <w:abstractNumId w:val="5"/>
-    <w:lvlOverride w:ilvl="0"/>
-    <w:lvlOverride w:ilvl="1"/>
-    <w:lvlOverride w:ilvl="2"/>
-    <w:lvlOverride w:ilvl="3"/>
-    <w:lvlOverride w:ilvl="4"/>
-    <w:lvlOverride w:ilvl="5"/>
-    <w:lvlOverride w:ilvl="6"/>
-    <w:lvlOverride w:ilvl="7"/>
-    <w:lvlOverride w:ilvl="8"/>
   </w:num>
   <w:num w:numId="7">
     <w:abstractNumId w:val="0"/>
-    <w:lvlOverride w:ilvl="0"/>
-    <w:lvlOverride w:ilvl="1"/>
-    <w:lvlOverride w:ilvl="2"/>
-    <w:lvlOverride w:ilvl="3"/>
-    <w:lvlOverride w:ilvl="4"/>
-    <w:lvlOverride w:ilvl="5"/>
-    <w:lvlOverride w:ilvl="6"/>
-    <w:lvlOverride w:ilvl="7"/>
-    <w:lvlOverride w:ilvl="8"/>
   </w:num>
   <w:num w:numId="8">
     <w:abstractNumId w:val="3"/>
-    <w:lvlOverride w:ilvl="0"/>
-    <w:lvlOverride w:ilvl="1"/>
-    <w:lvlOverride w:ilvl="2"/>
-    <w:lvlOverride w:ilvl="3"/>
-    <w:lvlOverride w:ilvl="4"/>
-    <w:lvlOverride w:ilvl="5"/>
-    <w:lvlOverride w:ilvl="6"/>
-    <w:lvlOverride w:ilvl="7"/>
-    <w:lvlOverride w:ilvl="8"/>
   </w:num>
   <w:num w:numId="9">
     <w:abstractNumId w:val="2"/>
-    <w:lvlOverride w:ilvl="0"/>
-    <w:lvlOverride w:ilvl="1"/>
-    <w:lvlOverride w:ilvl="2"/>
-    <w:lvlOverride w:ilvl="3"/>
-    <w:lvlOverride w:ilvl="4"/>
-    <w:lvlOverride w:ilvl="5"/>
-    <w:lvlOverride w:ilvl="6"/>
-    <w:lvlOverride w:ilvl="7"/>
-    <w:lvlOverride w:ilvl="8"/>
   </w:num>
 </w:numbering>
 </file>

</xml_diff>